<commit_message>
Update to latest versions.
</commit_message>
<xml_diff>
--- a/src/main/resources/templates/salary-slip-template.docx
+++ b/src/main/resources/templates/salary-slip-template.docx
@@ -1,6 +1,6 @@
 
 <file path=word/document.xml><?xml version="1.0" encoding="utf-8"?>
-<w:document xmlns:o="urn:schemas-microsoft-com:office:office" xmlns:r="http://schemas.openxmlformats.org/officeDocument/2006/relationships" xmlns:v="urn:schemas-microsoft-com:vml" xmlns:w="http://schemas.openxmlformats.org/wordprocessingml/2006/main" xmlns:w10="urn:schemas-microsoft-com:office:word" xmlns:wp="http://schemas.openxmlformats.org/drawingml/2006/wordprocessingDrawing" xmlns:wps="http://schemas.microsoft.com/office/word/2010/wordprocessingShape" xmlns:wpg="http://schemas.microsoft.com/office/word/2010/wordprocessingGroup" xmlns:mc="http://schemas.openxmlformats.org/markup-compatibility/2006" xmlns:wp14="http://schemas.microsoft.com/office/word/2010/wordprocessingDrawing" xmlns:w14="http://schemas.microsoft.com/office/word/2010/wordml" mc:Ignorable="w14 wp14">
+<w:document xmlns:o="urn:schemas-microsoft-com:office:office" xmlns:r="http://schemas.openxmlformats.org/officeDocument/2006/relationships" xmlns:v="urn:schemas-microsoft-com:vml" xmlns:w="http://schemas.openxmlformats.org/wordprocessingml/2006/main" xmlns:w10="urn:schemas-microsoft-com:office:word" xmlns:wp="http://schemas.openxmlformats.org/drawingml/2006/wordprocessingDrawing" xmlns:wps="http://schemas.microsoft.com/office/word/2010/wordprocessingShape" xmlns:wpg="http://schemas.microsoft.com/office/word/2010/wordprocessingGroup" xmlns:mc="http://schemas.openxmlformats.org/markup-compatibility/2006" xmlns:wp14="http://schemas.microsoft.com/office/word/2010/wordprocessingDrawing" xmlns:w14="http://schemas.microsoft.com/office/word/2010/wordml" xmlns:w15="http://schemas.microsoft.com/office/word/2012/wordml" mc:Ignorable="w14 wp14 w15">
   <w:body>
     <w:p>
       <w:pPr>
@@ -86,7 +86,8 @@
       <w:tblPr>
         <w:tblW w:w="9645" w:type="dxa"/>
         <w:jc w:val="left"/>
-        <w:tblInd w:w="0" w:type="dxa"/>
+        <w:tblInd w:w="55" w:type="dxa"/>
+        <w:tblLayout w:type="fixed"/>
         <w:tblCellMar>
           <w:top w:w="55" w:type="dxa"/>
           <w:left w:w="55" w:type="dxa"/>
@@ -109,6 +110,7 @@
           <w:p>
             <w:pPr>
               <w:pStyle w:val="TableContents"/>
+              <w:widowControl w:val="false"/>
               <w:bidi w:val="0"/>
               <w:jc w:val="right"/>
               <w:rPr>
@@ -134,6 +136,7 @@
           <w:p>
             <w:pPr>
               <w:pStyle w:val="TableContents"/>
+              <w:widowControl w:val="false"/>
               <w:bidi w:val="0"/>
               <w:jc w:val="left"/>
               <w:rPr>
@@ -162,6 +165,7 @@
           <w:p>
             <w:pPr>
               <w:pStyle w:val="TableContents"/>
+              <w:widowControl w:val="false"/>
               <w:bidi w:val="0"/>
               <w:jc w:val="right"/>
               <w:rPr>
@@ -187,6 +191,7 @@
           <w:p>
             <w:pPr>
               <w:pStyle w:val="TableContents"/>
+              <w:widowControl w:val="false"/>
               <w:bidi w:val="0"/>
               <w:jc w:val="left"/>
               <w:rPr>
@@ -215,6 +220,7 @@
           <w:p>
             <w:pPr>
               <w:pStyle w:val="TableContents"/>
+              <w:widowControl w:val="false"/>
               <w:bidi w:val="0"/>
               <w:jc w:val="right"/>
               <w:rPr>
@@ -240,6 +246,7 @@
           <w:p>
             <w:pPr>
               <w:pStyle w:val="TableContents"/>
+              <w:widowControl w:val="false"/>
               <w:bidi w:val="0"/>
               <w:jc w:val="left"/>
               <w:rPr>
@@ -268,6 +275,7 @@
           <w:p>
             <w:pPr>
               <w:pStyle w:val="TableContents"/>
+              <w:widowControl w:val="false"/>
               <w:bidi w:val="0"/>
               <w:jc w:val="right"/>
               <w:rPr>
@@ -293,6 +301,7 @@
           <w:p>
             <w:pPr>
               <w:pStyle w:val="TableContents"/>
+              <w:widowControl w:val="false"/>
               <w:bidi w:val="0"/>
               <w:jc w:val="left"/>
               <w:rPr/>
@@ -318,6 +327,7 @@
           <w:p>
             <w:pPr>
               <w:pStyle w:val="TableContents"/>
+              <w:widowControl w:val="false"/>
               <w:bidi w:val="0"/>
               <w:jc w:val="right"/>
               <w:rPr/>
@@ -337,6 +347,7 @@
           <w:p>
             <w:pPr>
               <w:pStyle w:val="TableContents"/>
+              <w:widowControl w:val="false"/>
               <w:bidi w:val="0"/>
               <w:jc w:val="left"/>
               <w:rPr/>
@@ -358,6 +369,7 @@
           <w:p>
             <w:pPr>
               <w:pStyle w:val="TableContents"/>
+              <w:widowControl w:val="false"/>
               <w:bidi w:val="0"/>
               <w:jc w:val="right"/>
               <w:rPr/>
@@ -377,6 +389,7 @@
           <w:p>
             <w:pPr>
               <w:pStyle w:val="TableContents"/>
+              <w:widowControl w:val="false"/>
               <w:bidi w:val="0"/>
               <w:jc w:val="left"/>
               <w:rPr/>
@@ -410,6 +423,7 @@
         <w:tblW w:w="9645" w:type="dxa"/>
         <w:jc w:val="left"/>
         <w:tblInd w:w="0" w:type="dxa"/>
+        <w:tblLayout w:type="fixed"/>
         <w:tblCellMar>
           <w:top w:w="0" w:type="dxa"/>
           <w:left w:w="0" w:type="dxa"/>
@@ -435,6 +449,7 @@
           <w:p>
             <w:pPr>
               <w:pStyle w:val="TableContents"/>
+              <w:widowControl w:val="false"/>
               <w:bidi w:val="0"/>
               <w:jc w:val="left"/>
               <w:rPr/>
@@ -470,11 +485,11 @@
           <w:p>
             <w:pPr>
               <w:pStyle w:val="TableContents"/>
+              <w:widowControl w:val="false"/>
               <w:bidi w:val="0"/>
               <w:jc w:val="right"/>
               <w:rPr>
                 <w:rFonts w:ascii="Liberation Serif" w:hAnsi="Liberation Serif"/>
-                <w:b w:val="false"/>
                 <w:b w:val="false"/>
                 <w:bCs w:val="false"/>
                 <w:i w:val="false"/>
@@ -521,12 +536,12 @@
           <w:p>
             <w:pPr>
               <w:pStyle w:val="TableContents"/>
+              <w:widowControl w:val="false"/>
               <w:bidi w:val="0"/>
               <w:jc w:val="left"/>
               <w:rPr>
                 <w:rFonts w:ascii="Liberation Serif" w:hAnsi="Liberation Serif"/>
                 <w:b w:val="false"/>
-                <w:b w:val="false"/>
                 <w:bCs w:val="false"/>
                 <w:i w:val="false"/>
                 <w:i w:val="false"/>
@@ -569,6 +584,7 @@
           <w:p>
             <w:pPr>
               <w:pStyle w:val="TableContents"/>
+              <w:widowControl w:val="false"/>
               <w:bidi w:val="0"/>
               <w:jc w:val="right"/>
               <w:rPr/>
@@ -644,7 +660,7 @@
                 <w:szCs w:val="24"/>
                 <w:u w:val="none"/>
               </w:rPr>
-              <w:t>onday.setScale(2)}</w:t>
+              <w:t>onday}</w:t>
             </w:r>
           </w:p>
         </w:tc>
@@ -660,12 +676,12 @@
           <w:p>
             <w:pPr>
               <w:pStyle w:val="TableContents"/>
+              <w:widowControl w:val="false"/>
               <w:bidi w:val="0"/>
               <w:jc w:val="left"/>
               <w:rPr>
                 <w:rFonts w:ascii="Liberation Serif" w:hAnsi="Liberation Serif"/>
                 <w:b w:val="false"/>
-                <w:b w:val="false"/>
                 <w:bCs w:val="false"/>
                 <w:i w:val="false"/>
                 <w:i w:val="false"/>
@@ -708,6 +724,7 @@
           <w:p>
             <w:pPr>
               <w:pStyle w:val="TableContents"/>
+              <w:widowControl w:val="false"/>
               <w:bidi w:val="0"/>
               <w:jc w:val="right"/>
               <w:rPr/>
@@ -764,7 +781,7 @@
                 <w:szCs w:val="24"/>
                 <w:u w:val="none"/>
               </w:rPr>
-              <w:t>uesday.setScale(2)}</w:t>
+              <w:t>uesday}</w:t>
             </w:r>
           </w:p>
         </w:tc>
@@ -780,12 +797,12 @@
           <w:p>
             <w:pPr>
               <w:pStyle w:val="TableContents"/>
+              <w:widowControl w:val="false"/>
               <w:bidi w:val="0"/>
               <w:jc w:val="left"/>
               <w:rPr>
                 <w:rFonts w:ascii="Liberation Serif" w:hAnsi="Liberation Serif"/>
                 <w:b w:val="false"/>
-                <w:b w:val="false"/>
                 <w:bCs w:val="false"/>
                 <w:i w:val="false"/>
                 <w:i w:val="false"/>
@@ -828,6 +845,7 @@
           <w:p>
             <w:pPr>
               <w:pStyle w:val="TableContents"/>
+              <w:widowControl w:val="false"/>
               <w:bidi w:val="0"/>
               <w:jc w:val="right"/>
               <w:rPr/>
@@ -884,7 +902,7 @@
                 <w:szCs w:val="24"/>
                 <w:u w:val="none"/>
               </w:rPr>
-              <w:t>ednesday.setScale(2)}</w:t>
+              <w:t>ednesday}</w:t>
             </w:r>
           </w:p>
         </w:tc>
@@ -900,12 +918,12 @@
           <w:p>
             <w:pPr>
               <w:pStyle w:val="TableContents"/>
+              <w:widowControl w:val="false"/>
               <w:bidi w:val="0"/>
               <w:jc w:val="left"/>
               <w:rPr>
                 <w:rFonts w:ascii="Liberation Serif" w:hAnsi="Liberation Serif"/>
                 <w:b w:val="false"/>
-                <w:b w:val="false"/>
                 <w:bCs w:val="false"/>
                 <w:i w:val="false"/>
                 <w:i w:val="false"/>
@@ -948,6 +966,7 @@
           <w:p>
             <w:pPr>
               <w:pStyle w:val="TableContents"/>
+              <w:widowControl w:val="false"/>
               <w:bidi w:val="0"/>
               <w:jc w:val="right"/>
               <w:rPr/>
@@ -1004,7 +1023,7 @@
                 <w:szCs w:val="24"/>
                 <w:u w:val="none"/>
               </w:rPr>
-              <w:t>hursday.setScale(2)}</w:t>
+              <w:t>hursday}</w:t>
             </w:r>
           </w:p>
         </w:tc>
@@ -1020,12 +1039,12 @@
           <w:p>
             <w:pPr>
               <w:pStyle w:val="TableContents"/>
+              <w:widowControl w:val="false"/>
               <w:bidi w:val="0"/>
               <w:jc w:val="left"/>
               <w:rPr>
                 <w:rFonts w:ascii="Liberation Serif" w:hAnsi="Liberation Serif"/>
                 <w:b w:val="false"/>
-                <w:b w:val="false"/>
                 <w:bCs w:val="false"/>
                 <w:i w:val="false"/>
                 <w:i w:val="false"/>
@@ -1068,6 +1087,7 @@
           <w:p>
             <w:pPr>
               <w:pStyle w:val="TableContents"/>
+              <w:widowControl w:val="false"/>
               <w:bidi w:val="0"/>
               <w:jc w:val="right"/>
               <w:rPr/>
@@ -1124,7 +1144,7 @@
                 <w:szCs w:val="24"/>
                 <w:u w:val="none"/>
               </w:rPr>
-              <w:t>riday.setScale(2)}</w:t>
+              <w:t>riday}</w:t>
             </w:r>
           </w:p>
         </w:tc>
@@ -1149,11 +1169,11 @@
           <w:p>
             <w:pPr>
               <w:pStyle w:val="TableContents"/>
+              <w:widowControl w:val="false"/>
               <w:bidi w:val="0"/>
               <w:jc w:val="left"/>
               <w:rPr>
                 <w:rFonts w:ascii="Liberation Serif" w:hAnsi="Liberation Serif"/>
-                <w:b w:val="false"/>
                 <w:b w:val="false"/>
                 <w:bCs w:val="false"/>
                 <w:i w:val="false"/>
@@ -1206,6 +1226,7 @@
           <w:p>
             <w:pPr>
               <w:pStyle w:val="TableContents"/>
+              <w:widowControl w:val="false"/>
               <w:bidi w:val="0"/>
               <w:jc w:val="right"/>
               <w:rPr/>
@@ -1225,7 +1246,7 @@
                 <w:szCs w:val="24"/>
                 <w:u w:val="none"/>
               </w:rPr>
-              <w:t>${workWeek.total.setScale(2)}</w:t>
+              <w:t>${workWeek.total}</w:t>
             </w:r>
           </w:p>
         </w:tc>
@@ -1247,6 +1268,7 @@
           <w:p>
             <w:pPr>
               <w:pStyle w:val="TableContents"/>
+              <w:widowControl w:val="false"/>
               <w:bidi w:val="0"/>
               <w:jc w:val="left"/>
               <w:rPr/>
@@ -1271,6 +1293,7 @@
           <w:p>
             <w:pPr>
               <w:pStyle w:val="TableContents"/>
+              <w:widowControl w:val="false"/>
               <w:bidi w:val="0"/>
               <w:jc w:val="right"/>
               <w:rPr/>
@@ -1304,7 +1327,8 @@
       <w:tblPr>
         <w:tblW w:w="4695" w:type="dxa"/>
         <w:jc w:val="left"/>
-        <w:tblInd w:w="4956" w:type="dxa"/>
+        <w:tblInd w:w="5011" w:type="dxa"/>
+        <w:tblLayout w:type="fixed"/>
         <w:tblCellMar>
           <w:top w:w="55" w:type="dxa"/>
           <w:left w:w="55" w:type="dxa"/>
@@ -1327,6 +1351,7 @@
           <w:p>
             <w:pPr>
               <w:pStyle w:val="TableContents"/>
+              <w:widowControl w:val="false"/>
               <w:bidi w:val="0"/>
               <w:jc w:val="right"/>
               <w:rPr>
@@ -1350,6 +1375,7 @@
           <w:p>
             <w:pPr>
               <w:pStyle w:val="TableContents"/>
+              <w:widowControl w:val="false"/>
               <w:bidi w:val="0"/>
               <w:jc w:val="left"/>
               <w:rPr/>
@@ -1375,6 +1401,7 @@
           <w:p>
             <w:pPr>
               <w:pStyle w:val="TableContents"/>
+              <w:widowControl w:val="false"/>
               <w:bidi w:val="0"/>
               <w:jc w:val="right"/>
               <w:rPr/>
@@ -1397,6 +1424,7 @@
           <w:p>
             <w:pPr>
               <w:pStyle w:val="TableContents"/>
+              <w:widowControl w:val="false"/>
               <w:bidi w:val="0"/>
               <w:jc w:val="left"/>
               <w:rPr/>
@@ -1422,11 +1450,11 @@
           <w:p>
             <w:pPr>
               <w:pStyle w:val="TableContents"/>
+              <w:widowControl w:val="false"/>
               <w:bidi w:val="0"/>
               <w:jc w:val="right"/>
               <w:rPr>
                 <w:rFonts w:ascii="Liberation Serif" w:hAnsi="Liberation Serif"/>
-                <w:b w:val="false"/>
                 <w:b w:val="false"/>
                 <w:bCs w:val="false"/>
                 <w:i w:val="false"/>
@@ -1473,6 +1501,7 @@
           <w:p>
             <w:pPr>
               <w:pStyle w:val="TableContents"/>
+              <w:widowControl w:val="false"/>
               <w:bidi w:val="0"/>
               <w:jc w:val="left"/>
               <w:rPr/>
@@ -1492,24 +1521,7 @@
                 <w:szCs w:val="24"/>
                 <w:u w:val="none"/>
               </w:rPr>
-              <w:t xml:space="preserve">${total} </w:t>
-            </w:r>
-            <w:r>
-              <w:rPr>
-                <w:b w:val="false"/>
-                <w:bCs w:val="false"/>
-                <w:i w:val="false"/>
-                <w:iCs w:val="false"/>
-                <w:strike w:val="false"/>
-                <w:dstrike w:val="false"/>
-                <w:outline w:val="false"/>
-                <w:shadow w:val="false"/>
-                <w:color w:val="000000"/>
-                <w:sz w:val="24"/>
-                <w:szCs w:val="24"/>
-                <w:u w:val="none"/>
-              </w:rPr>
-              <w:t xml:space="preserve">EUR </w:t>
+              <w:t xml:space="preserve">${total} EUR </w:t>
             </w:r>
           </w:p>
         </w:tc>
@@ -1529,7 +1541,7 @@
     <w:sectPr>
       <w:type w:val="nextPage"/>
       <w:pgSz w:w="11906" w:h="16838"/>
-      <w:pgMar w:left="1134" w:right="1134" w:header="0" w:top="1134" w:footer="0" w:bottom="1134" w:gutter="0"/>
+      <w:pgMar w:left="1134" w:right="1134" w:gutter="0" w:header="0" w:top="1134" w:footer="0" w:bottom="1134"/>
       <w:pgNumType w:fmt="decimal"/>
       <w:formProt w:val="false"/>
       <w:textDirection w:val="lrTb"/>
@@ -1546,13 +1558,14 @@
       <w:rPr>
         <w:rFonts w:ascii="Liberation Serif" w:hAnsi="Liberation Serif" w:eastAsia="Noto Serif CJK SC" w:cs="Lohit Devanagari"/>
         <w:kern w:val="2"/>
-        <w:sz w:val="20"/>
         <w:szCs w:val="24"/>
         <w:lang w:val="en-US" w:eastAsia="zh-CN" w:bidi="hi-IN"/>
       </w:rPr>
     </w:rPrDefault>
     <w:pPrDefault>
-      <w:pPr/>
+      <w:pPr>
+        <w:suppressAutoHyphens w:val="true"/>
+      </w:pPr>
     </w:pPrDefault>
   </w:docDefaults>
   <w:style w:type="paragraph" w:styleId="Normal">

</xml_diff>